<commit_message>
conexion base de datos
</commit_message>
<xml_diff>
--- a/PORTADA- PLANTILLA_PROYECTO DE AULA.docx
+++ b/PORTADA- PLANTILLA_PROYECTO DE AULA.docx
@@ -7,7 +7,7 @@
         <w:spacing w:before="240"/>
         <w:jc w:val="center"/>
         <w:rPr>
-          <w:rFonts w:cs="Calibri"/>
+          <w:rFonts w:ascii="Roboto Ligth" w:hAnsi="Roboto Ligth" w:cs="Calibri"/>
           <w:b/>
           <w:sz w:val="36"/>
           <w:szCs w:val="36"/>
@@ -15,13 +15,14 @@
       </w:pPr>
       <w:r>
         <w:rPr>
+          <w:rFonts w:ascii="Roboto Ligth" w:hAnsi="Roboto Ligth"/>
           <w:i/>
           <w:noProof/>
           <w:sz w:val="16"/>
           <w:szCs w:val="16"/>
         </w:rPr>
         <w:drawing>
-          <wp:anchor distT="0" distB="0" distL="114300" distR="114300" simplePos="0" relativeHeight="251658240" behindDoc="1" locked="0" layoutInCell="1" allowOverlap="1" wp14:anchorId="24CB9CC8" wp14:editId="52EE04C5">
+          <wp:anchor distT="0" distB="0" distL="114300" distR="114300" simplePos="0" relativeHeight="251658240" behindDoc="1" locked="0" layoutInCell="1" allowOverlap="1" wp14:anchorId="24CB9CC8" wp14:editId="540FC4AA">
             <wp:simplePos x="0" y="0"/>
             <wp:positionH relativeFrom="column">
               <wp:posOffset>1977616</wp:posOffset>
@@ -76,7 +77,7 @@
         <w:spacing w:before="240"/>
         <w:jc w:val="center"/>
         <w:rPr>
-          <w:rFonts w:cs="Calibri"/>
+          <w:rFonts w:ascii="Roboto Ligth" w:hAnsi="Roboto Ligth" w:cs="Calibri"/>
           <w:b/>
           <w:sz w:val="36"/>
           <w:szCs w:val="36"/>
@@ -88,7 +89,7 @@
         <w:spacing w:before="240"/>
         <w:jc w:val="center"/>
         <w:rPr>
-          <w:rFonts w:cs="Calibri"/>
+          <w:rFonts w:ascii="Roboto Ligth" w:hAnsi="Roboto Ligth" w:cs="Calibri"/>
           <w:b/>
           <w:sz w:val="36"/>
           <w:szCs w:val="36"/>
@@ -100,7 +101,7 @@
         <w:spacing w:before="240"/>
         <w:jc w:val="center"/>
         <w:rPr>
-          <w:rFonts w:cs="Calibri"/>
+          <w:rFonts w:ascii="Roboto Ligth" w:hAnsi="Roboto Ligth" w:cs="Calibri"/>
           <w:b/>
           <w:sz w:val="36"/>
           <w:szCs w:val="36"/>
@@ -112,7 +113,7 @@
         <w:spacing w:before="240"/>
         <w:jc w:val="center"/>
         <w:rPr>
-          <w:rFonts w:cs="Calibri"/>
+          <w:rFonts w:ascii="Roboto Ligth" w:hAnsi="Roboto Ligth" w:cs="Calibri"/>
           <w:b/>
           <w:sz w:val="36"/>
           <w:szCs w:val="36"/>
@@ -124,7 +125,7 @@
         <w:spacing w:before="240"/>
         <w:jc w:val="center"/>
         <w:rPr>
-          <w:rFonts w:cs="Calibri"/>
+          <w:rFonts w:ascii="Roboto Ligth" w:hAnsi="Roboto Ligth" w:cs="Calibri"/>
           <w:b/>
           <w:sz w:val="36"/>
           <w:szCs w:val="36"/>
@@ -132,7 +133,7 @@
       </w:pPr>
       <w:r>
         <w:rPr>
-          <w:rFonts w:cs="Calibri"/>
+          <w:rFonts w:ascii="Roboto Ligth" w:hAnsi="Roboto Ligth" w:cs="Calibri"/>
           <w:b/>
           <w:sz w:val="36"/>
           <w:szCs w:val="36"/>
@@ -145,7 +146,7 @@
         <w:spacing w:after="0" w:line="276" w:lineRule="auto"/>
         <w:jc w:val="center"/>
         <w:rPr>
-          <w:rFonts w:cs="Calibri"/>
+          <w:rFonts w:ascii="Roboto Ligth" w:hAnsi="Roboto Ligth" w:cs="Calibri"/>
           <w:b/>
           <w:sz w:val="36"/>
           <w:szCs w:val="36"/>
@@ -154,7 +155,7 @@
       <w:bookmarkStart w:id="0" w:name="_Hlk128147887"/>
       <w:r>
         <w:rPr>
-          <w:rFonts w:cs="Calibri"/>
+          <w:rFonts w:ascii="Roboto Ligth" w:hAnsi="Roboto Ligth" w:cs="Calibri"/>
           <w:b/>
           <w:sz w:val="36"/>
           <w:szCs w:val="36"/>
@@ -167,7 +168,7 @@
       <w:pPr>
         <w:jc w:val="center"/>
         <w:rPr>
-          <w:rFonts w:cs="Calibri"/>
+          <w:rFonts w:ascii="Roboto Ligth" w:hAnsi="Roboto Ligth" w:cs="Calibri"/>
           <w:sz w:val="36"/>
           <w:szCs w:val="36"/>
         </w:rPr>
@@ -175,10 +176,20 @@
     </w:p>
     <w:p>
       <w:pPr>
+        <w:jc w:val="center"/>
+        <w:rPr>
+          <w:rFonts w:ascii="Roboto Ligth" w:hAnsi="Roboto Ligth" w:cs="Calibri"/>
+          <w:sz w:val="36"/>
+          <w:szCs w:val="36"/>
+        </w:rPr>
+      </w:pPr>
+    </w:p>
+    <w:p>
+      <w:pPr>
         <w:spacing w:before="360"/>
         <w:jc w:val="center"/>
         <w:rPr>
-          <w:rFonts w:cs="Calibri"/>
+          <w:rFonts w:ascii="Roboto Ligth" w:hAnsi="Roboto Ligth" w:cs="Calibri"/>
           <w:b/>
           <w:i/>
           <w:sz w:val="36"/>
@@ -187,7 +198,7 @@
       </w:pPr>
       <w:r>
         <w:rPr>
-          <w:rFonts w:cs="Calibri"/>
+          <w:rFonts w:ascii="Roboto Ligth" w:hAnsi="Roboto Ligth" w:cs="Calibri"/>
           <w:b/>
           <w:i/>
           <w:sz w:val="36"/>
@@ -197,7 +208,7 @@
       </w:r>
       <w:r>
         <w:rPr>
-          <w:rFonts w:cs="Calibri"/>
+          <w:rFonts w:ascii="Roboto Ligth" w:hAnsi="Roboto Ligth" w:cs="Calibri"/>
           <w:b/>
           <w:i/>
           <w:sz w:val="36"/>
@@ -207,7 +218,7 @@
       </w:r>
       <w:r>
         <w:rPr>
-          <w:rFonts w:cs="Calibri"/>
+          <w:rFonts w:ascii="Roboto Ligth" w:hAnsi="Roboto Ligth" w:cs="Calibri"/>
           <w:b/>
           <w:i/>
           <w:sz w:val="36"/>
@@ -220,27 +231,7 @@
       <w:pPr>
         <w:jc w:val="center"/>
         <w:rPr>
-          <w:rFonts w:cs="Calibri"/>
-          <w:bCs/>
-          <w:sz w:val="40"/>
-          <w:szCs w:val="40"/>
-        </w:rPr>
-      </w:pPr>
-      <w:r>
-        <w:rPr>
-          <w:rFonts w:cs="Calibri"/>
-          <w:bCs/>
-          <w:sz w:val="40"/>
-          <w:szCs w:val="40"/>
-        </w:rPr>
-        <w:t xml:space="preserve">Sistema de Inventarios de la Ferretería </w:t>
-      </w:r>
-    </w:p>
-    <w:p>
-      <w:pPr>
-        <w:jc w:val="center"/>
-        <w:rPr>
-          <w:rFonts w:cs="Calibri"/>
+          <w:rFonts w:ascii="Roboto Ligth" w:hAnsi="Roboto Ligth" w:cs="Calibri"/>
           <w:bCs/>
           <w:sz w:val="40"/>
           <w:szCs w:val="40"/>
@@ -256,37 +247,27 @@
       </w:pPr>
       <w:r>
         <w:rPr>
-          <w:rFonts w:cs="Calibri"/>
+          <w:rFonts w:ascii="Roboto Ligth" w:hAnsi="Roboto Ligth" w:cs="Calibri"/>
           <w:bCs/>
           <w:sz w:val="40"/>
           <w:szCs w:val="40"/>
         </w:rPr>
-        <w:t>“</w:t>
-      </w:r>
-      <w:r>
-        <w:rPr>
-          <w:rFonts w:cs="Calibri"/>
-          <w:bCs/>
-          <w:i/>
-          <w:iCs/>
-          <w:sz w:val="40"/>
-          <w:szCs w:val="40"/>
-        </w:rPr>
-        <w:t>SU FERRETERÍA</w:t>
-      </w:r>
-      <w:r>
-        <w:rPr>
-          <w:rFonts w:cs="Calibri"/>
+        <w:t xml:space="preserve">Sistema de </w:t>
+      </w:r>
+      <w:r>
+        <w:rPr>
+          <w:rFonts w:ascii="Roboto Ligth" w:hAnsi="Roboto Ligth" w:cs="Calibri"/>
           <w:bCs/>
           <w:sz w:val="40"/>
           <w:szCs w:val="40"/>
         </w:rPr>
-        <w:t>”</w:t>
+        <w:t>Gestión de proyectos de investigación del “Instituto Superior 17 de julio”</w:t>
       </w:r>
     </w:p>
     <w:p>
       <w:pPr>
         <w:rPr>
+          <w:rFonts w:ascii="Roboto Ligth" w:hAnsi="Roboto Ligth"/>
           <w:b/>
           <w:bCs/>
           <w:sz w:val="40"/>
@@ -297,7 +278,7 @@
     <w:sdt>
       <w:sdtPr>
         <w:rPr>
-          <w:rFonts w:cs="Calibri"/>
+          <w:rFonts w:ascii="Roboto Ligth" w:hAnsi="Roboto Ligth" w:cs="Calibri"/>
           <w:color w:val="4472C4" w:themeColor="accent1"/>
           <w:sz w:val="28"/>
           <w:szCs w:val="28"/>
@@ -324,7 +305,7 @@
             <w:ind w:right="49"/>
             <w:jc w:val="center"/>
             <w:rPr>
-              <w:rFonts w:cs="Calibri"/>
+              <w:rFonts w:ascii="Roboto Ligth" w:hAnsi="Roboto Ligth" w:cs="Calibri"/>
               <w:b/>
               <w:sz w:val="36"/>
               <w:szCs w:val="36"/>
@@ -332,7 +313,7 @@
           </w:pPr>
           <w:r>
             <w:rPr>
-              <w:rFonts w:cs="Calibri"/>
+              <w:rFonts w:ascii="Roboto Ligth" w:hAnsi="Roboto Ligth" w:cs="Calibri"/>
               <w:b/>
               <w:sz w:val="36"/>
               <w:szCs w:val="36"/>
@@ -346,15 +327,14 @@
             <w:ind w:left="708" w:right="49"/>
             <w:jc w:val="center"/>
             <w:rPr>
-              <w:rFonts w:cs="Calibri"/>
-              <w:b/>
+              <w:rFonts w:ascii="Roboto Ligth" w:hAnsi="Roboto Ligth" w:cs="Calibri"/>
               <w:sz w:val="36"/>
               <w:szCs w:val="36"/>
             </w:rPr>
           </w:pPr>
           <w:r>
             <w:rPr>
-              <w:rFonts w:cs="Calibri"/>
+              <w:rFonts w:ascii="Roboto Ligth" w:hAnsi="Roboto Ligth" w:cs="Calibri"/>
               <w:b/>
               <w:sz w:val="36"/>
               <w:szCs w:val="36"/>
@@ -363,7 +343,7 @@
           </w:r>
           <w:r>
             <w:rPr>
-              <w:rFonts w:cs="Calibri"/>
+              <w:rFonts w:ascii="Roboto Ligth" w:hAnsi="Roboto Ligth" w:cs="Calibri"/>
               <w:sz w:val="36"/>
               <w:szCs w:val="36"/>
             </w:rPr>
@@ -372,11 +352,78 @@
         </w:p>
         <w:p>
           <w:pPr>
+            <w:spacing w:line="276" w:lineRule="auto"/>
+            <w:ind w:left="708" w:right="49"/>
+            <w:jc w:val="center"/>
+            <w:rPr>
+              <w:rFonts w:ascii="Roboto Ligth" w:hAnsi="Roboto Ligth" w:cs="Calibri"/>
+              <w:b/>
+              <w:sz w:val="36"/>
+              <w:szCs w:val="36"/>
+            </w:rPr>
+          </w:pPr>
+          <w:r>
+            <w:rPr>
+              <w:rFonts w:ascii="Roboto Ligth" w:hAnsi="Roboto Ligth"/>
+              <w:noProof/>
+            </w:rPr>
+            <w:drawing>
+              <wp:inline distT="0" distB="0" distL="0" distR="0" wp14:anchorId="5ACF3DCF" wp14:editId="227D9539">
+                <wp:extent cx="2165350" cy="1966651"/>
+                <wp:effectExtent l="0" t="0" r="6350" b="0"/>
+                <wp:docPr id="1914420627" name="Imagen 1"/>
+                <wp:cNvGraphicFramePr>
+                  <a:graphicFrameLocks xmlns:a="http://schemas.openxmlformats.org/drawingml/2006/main" noChangeAspect="1"/>
+                </wp:cNvGraphicFramePr>
+                <a:graphic xmlns:a="http://schemas.openxmlformats.org/drawingml/2006/main">
+                  <a:graphicData uri="http://schemas.openxmlformats.org/drawingml/2006/picture">
+                    <pic:pic xmlns:pic="http://schemas.openxmlformats.org/drawingml/2006/picture">
+                      <pic:nvPicPr>
+                        <pic:cNvPr id="0" name="Picture 1"/>
+                        <pic:cNvPicPr>
+                          <a:picLocks noChangeAspect="1" noChangeArrowheads="1"/>
+                        </pic:cNvPicPr>
+                      </pic:nvPicPr>
+                      <pic:blipFill>
+                        <a:blip r:embed="rId11" cstate="print">
+                          <a:extLst>
+                            <a:ext uri="{28A0092B-C50C-407E-A947-70E740481C1C}">
+                              <a14:useLocalDpi xmlns:a14="http://schemas.microsoft.com/office/drawing/2010/main" val="0"/>
+                            </a:ext>
+                          </a:extLst>
+                        </a:blip>
+                        <a:srcRect/>
+                        <a:stretch>
+                          <a:fillRect/>
+                        </a:stretch>
+                      </pic:blipFill>
+                      <pic:spPr bwMode="auto">
+                        <a:xfrm>
+                          <a:off x="0" y="0"/>
+                          <a:ext cx="2174318" cy="1974796"/>
+                        </a:xfrm>
+                        <a:prstGeom prst="rect">
+                          <a:avLst/>
+                        </a:prstGeom>
+                        <a:noFill/>
+                        <a:ln>
+                          <a:noFill/>
+                        </a:ln>
+                      </pic:spPr>
+                    </pic:pic>
+                  </a:graphicData>
+                </a:graphic>
+              </wp:inline>
+            </w:drawing>
+          </w:r>
+        </w:p>
+        <w:p>
+          <w:pPr>
             <w:spacing w:before="240" w:line="276" w:lineRule="auto"/>
             <w:ind w:left="708" w:right="49"/>
             <w:jc w:val="center"/>
             <w:rPr>
-              <w:rFonts w:cs="Calibri"/>
+              <w:rFonts w:ascii="Roboto Ligth" w:hAnsi="Roboto Ligth" w:cs="Calibri"/>
               <w:snapToGrid w:val="0"/>
               <w:w w:val="0"/>
               <w:szCs w:val="24"/>
@@ -388,7 +435,7 @@
           </w:pPr>
           <w:r>
             <w:rPr>
-              <w:rFonts w:cs="Calibri"/>
+              <w:rFonts w:ascii="Roboto Ligth" w:hAnsi="Roboto Ligth" w:cs="Calibri"/>
               <w:b/>
               <w:szCs w:val="24"/>
             </w:rPr>
@@ -397,11 +444,14 @@
         </w:p>
         <w:p>
           <w:pPr>
+            <w:tabs>
+              <w:tab w:val="left" w:pos="2410"/>
+              <w:tab w:val="center" w:pos="4748"/>
+            </w:tabs>
             <w:spacing w:before="240" w:line="276" w:lineRule="auto"/>
             <w:ind w:left="708" w:right="49"/>
-            <w:jc w:val="center"/>
             <w:rPr>
-              <w:rFonts w:cs="Calibri"/>
+              <w:rFonts w:ascii="Roboto Ligth" w:hAnsi="Roboto Ligth" w:cs="Calibri"/>
               <w:snapToGrid w:val="0"/>
               <w:w w:val="0"/>
               <w:szCs w:val="24"/>
@@ -413,7 +463,25 @@
           </w:pPr>
           <w:r>
             <w:rPr>
-              <w:rFonts w:cs="Calibri"/>
+              <w:rFonts w:ascii="Roboto Ligth" w:hAnsi="Roboto Ligth" w:cs="Calibri"/>
+              <w:b/>
+              <w:noProof/>
+              <w:szCs w:val="24"/>
+            </w:rPr>
+            <w:tab/>
+          </w:r>
+          <w:r>
+            <w:rPr>
+              <w:rFonts w:ascii="Roboto Ligth" w:hAnsi="Roboto Ligth" w:cs="Calibri"/>
+              <w:b/>
+              <w:noProof/>
+              <w:szCs w:val="24"/>
+            </w:rPr>
+            <w:tab/>
+          </w:r>
+          <w:r>
+            <w:rPr>
+              <w:rFonts w:ascii="Roboto Ligth" w:hAnsi="Roboto Ligth" w:cs="Calibri"/>
               <w:b/>
               <w:noProof/>
               <w:szCs w:val="24"/>
@@ -422,7 +490,7 @@
           </w:r>
           <w:r>
             <w:rPr>
-              <w:rFonts w:cs="Calibri"/>
+              <w:rFonts w:ascii="Roboto Ligth" w:hAnsi="Roboto Ligth" w:cs="Calibri"/>
               <w:b/>
               <w:noProof/>
               <w:szCs w:val="24"/>
@@ -431,7 +499,7 @@
           </w:r>
           <w:r>
             <w:rPr>
-              <w:rFonts w:cs="Calibri"/>
+              <w:rFonts w:ascii="Roboto Ligth" w:hAnsi="Roboto Ligth" w:cs="Calibri"/>
               <w:b/>
               <w:noProof/>
               <w:szCs w:val="24"/>
@@ -445,57 +513,39 @@
             <w:ind w:left="708" w:right="49"/>
             <w:jc w:val="center"/>
             <w:rPr>
-              <w:rFonts w:cs="Calibri"/>
+              <w:rFonts w:ascii="Roboto Ligth" w:hAnsi="Roboto Ligth" w:cs="Calibri"/>
               <w:szCs w:val="24"/>
             </w:rPr>
           </w:pPr>
           <w:r>
             <w:rPr>
-              <w:rFonts w:cs="Calibri"/>
+              <w:rFonts w:ascii="Roboto Ligth" w:hAnsi="Roboto Ligth" w:cs="Calibri"/>
               <w:szCs w:val="24"/>
             </w:rPr>
-            <w:t>Sistema de Inventarios de la</w:t>
+            <w:t xml:space="preserve">Sistema de </w:t>
           </w:r>
           <w:r>
             <w:rPr>
-              <w:rFonts w:cs="Calibri"/>
+              <w:rFonts w:ascii="Roboto Ligth" w:hAnsi="Roboto Ligth" w:cs="Calibri"/>
               <w:szCs w:val="24"/>
             </w:rPr>
-            <w:t xml:space="preserve"> Ferretería </w:t>
+            <w:t xml:space="preserve">gestión de proyectos de </w:t>
           </w:r>
-        </w:p>
-        <w:p>
-          <w:pPr>
-            <w:spacing w:after="0" w:line="276" w:lineRule="auto"/>
-            <w:ind w:left="708" w:right="49"/>
-            <w:jc w:val="center"/>
+          <w:proofErr w:type="gramStart"/>
+          <w:r>
             <w:rPr>
-              <w:rFonts w:cs="Calibri"/>
+              <w:rFonts w:ascii="Roboto Ligth" w:hAnsi="Roboto Ligth" w:cs="Calibri"/>
               <w:szCs w:val="24"/>
             </w:rPr>
-          </w:pPr>
+            <w:t>investigación  del</w:t>
+          </w:r>
+          <w:proofErr w:type="gramEnd"/>
           <w:r>
             <w:rPr>
-              <w:rFonts w:cs="Calibri"/>
+              <w:rFonts w:ascii="Roboto Ligth" w:hAnsi="Roboto Ligth" w:cs="Calibri"/>
               <w:szCs w:val="24"/>
             </w:rPr>
-            <w:t>“</w:t>
-          </w:r>
-          <w:r>
-            <w:rPr>
-              <w:rFonts w:cs="Calibri"/>
-              <w:i/>
-              <w:iCs/>
-              <w:szCs w:val="24"/>
-            </w:rPr>
-            <w:t>SU FERRETERÍA</w:t>
-          </w:r>
-          <w:r>
-            <w:rPr>
-              <w:rFonts w:cs="Calibri"/>
-              <w:szCs w:val="24"/>
-            </w:rPr>
-            <w:t>”</w:t>
+            <w:t xml:space="preserve"> “Instituto Superior Universitario 17 De Julio “</w:t>
           </w:r>
         </w:p>
         <w:p>
@@ -504,7 +554,7 @@
             <w:ind w:left="708" w:right="49"/>
             <w:jc w:val="center"/>
             <w:rPr>
-              <w:rFonts w:cs="Calibri"/>
+              <w:rFonts w:ascii="Roboto Ligth" w:hAnsi="Roboto Ligth" w:cs="Calibri"/>
               <w:b/>
               <w:noProof/>
               <w:szCs w:val="24"/>
@@ -512,7 +562,7 @@
           </w:pPr>
           <w:r>
             <w:rPr>
-              <w:rFonts w:cs="Calibri"/>
+              <w:rFonts w:ascii="Roboto Ligth" w:hAnsi="Roboto Ligth" w:cs="Calibri"/>
               <w:b/>
               <w:noProof/>
               <w:szCs w:val="24"/>
@@ -526,7 +576,7 @@
             <w:ind w:left="708" w:right="49"/>
             <w:jc w:val="center"/>
             <w:rPr>
-              <w:rFonts w:cs="Calibri"/>
+              <w:rFonts w:ascii="Roboto Ligth" w:hAnsi="Roboto Ligth" w:cs="Calibri"/>
               <w:bCs/>
               <w:noProof/>
               <w:szCs w:val="24"/>
@@ -534,12 +584,12 @@
           </w:pPr>
           <w:r>
             <w:rPr>
-              <w:rFonts w:cs="Calibri"/>
+              <w:rFonts w:ascii="Roboto Ligth" w:hAnsi="Roboto Ligth" w:cs="Calibri"/>
               <w:bCs/>
               <w:noProof/>
               <w:szCs w:val="24"/>
             </w:rPr>
-            <w:t>Arciniega Oviedo Cristian Bladimir</w:t>
+            <w:t>Pineda Ruiz Alen Nicolas</w:t>
           </w:r>
         </w:p>
         <w:p>
@@ -548,7 +598,7 @@
             <w:ind w:left="708" w:right="49"/>
             <w:jc w:val="center"/>
             <w:rPr>
-              <w:rFonts w:cs="Calibri"/>
+              <w:rFonts w:ascii="Roboto Ligth" w:hAnsi="Roboto Ligth" w:cs="Calibri"/>
               <w:bCs/>
               <w:noProof/>
               <w:szCs w:val="24"/>
@@ -561,7 +611,7 @@
             <w:ind w:left="708" w:right="49"/>
             <w:jc w:val="center"/>
             <w:rPr>
-              <w:rFonts w:cs="Calibri"/>
+              <w:rFonts w:ascii="Roboto Ligth" w:hAnsi="Roboto Ligth" w:cs="Calibri"/>
               <w:bCs/>
               <w:noProof/>
               <w:szCs w:val="24"/>
@@ -569,7 +619,7 @@
           </w:pPr>
           <w:r>
             <w:rPr>
-              <w:rFonts w:cs="Calibri"/>
+              <w:rFonts w:ascii="Roboto Ligth" w:hAnsi="Roboto Ligth" w:cs="Calibri"/>
               <w:b/>
               <w:noProof/>
               <w:szCs w:val="24"/>
@@ -583,7 +633,7 @@
             <w:ind w:left="708" w:right="49"/>
             <w:jc w:val="center"/>
             <w:rPr>
-              <w:rFonts w:cs="Calibri"/>
+              <w:rFonts w:ascii="Roboto Ligth" w:hAnsi="Roboto Ligth" w:cs="Calibri"/>
               <w:noProof/>
               <w:szCs w:val="24"/>
               <w:lang w:val="pt-PT"/>
@@ -591,7 +641,7 @@
           </w:pPr>
           <w:r>
             <w:rPr>
-              <w:rFonts w:cs="Calibri"/>
+              <w:rFonts w:ascii="Roboto Ligth" w:hAnsi="Roboto Ligth" w:cs="Calibri"/>
               <w:noProof/>
               <w:szCs w:val="24"/>
               <w:lang w:val="pt-PT"/>
@@ -600,21 +650,12 @@
           </w:r>
           <w:r>
             <w:rPr>
-              <w:rFonts w:cs="Calibri"/>
+              <w:rFonts w:ascii="Roboto Ligth" w:hAnsi="Roboto Ligth" w:cs="Calibri"/>
               <w:noProof/>
               <w:szCs w:val="24"/>
               <w:lang w:val="pt-PT"/>
             </w:rPr>
-            <w:t>Marco A. Checa C</w:t>
-          </w:r>
-          <w:r>
-            <w:rPr>
-              <w:rFonts w:cs="Calibri"/>
-              <w:noProof/>
-              <w:szCs w:val="24"/>
-              <w:lang w:val="pt-PT"/>
-            </w:rPr>
-            <w:t>.</w:t>
+            <w:t>Marco A. Checa C.</w:t>
           </w:r>
         </w:p>
         <w:p>
@@ -623,7 +664,7 @@
             <w:ind w:left="708" w:right="49"/>
             <w:jc w:val="center"/>
             <w:rPr>
-              <w:rFonts w:cs="Calibri"/>
+              <w:rFonts w:ascii="Roboto Ligth" w:hAnsi="Roboto Ligth" w:cs="Calibri"/>
               <w:noProof/>
               <w:szCs w:val="24"/>
               <w:lang w:val="pt-PT"/>
@@ -636,14 +677,14 @@
             <w:ind w:left="708" w:right="49"/>
             <w:jc w:val="center"/>
             <w:rPr>
-              <w:rFonts w:cs="Calibri"/>
+              <w:rFonts w:ascii="Roboto Ligth" w:hAnsi="Roboto Ligth" w:cs="Calibri"/>
               <w:b/>
               <w:szCs w:val="24"/>
               <w:u w:val="single"/>
             </w:rPr>
             <w:sectPr>
-              <w:headerReference w:type="default" r:id="rId11"/>
-              <w:footerReference w:type="default" r:id="rId12"/>
+              <w:headerReference w:type="default" r:id="rId12"/>
+              <w:footerReference w:type="default" r:id="rId13"/>
               <w:pgSz w:w="12240" w:h="15840" w:code="1"/>
               <w:pgMar w:top="1417" w:right="1701" w:bottom="1417" w:left="1701" w:header="708" w:footer="708" w:gutter="0"/>
               <w:cols w:space="708"/>
@@ -652,7 +693,7 @@
           </w:pPr>
           <w:r>
             <w:rPr>
-              <w:rFonts w:cs="Calibri"/>
+              <w:rFonts w:ascii="Roboto Ligth" w:hAnsi="Roboto Ligth" w:cs="Calibri"/>
               <w:noProof/>
               <w:szCs w:val="24"/>
             </w:rPr>
@@ -660,7 +701,7 @@
           </w:r>
           <w:r>
             <w:rPr>
-              <w:rFonts w:cs="Calibri"/>
+              <w:rFonts w:ascii="Roboto Ligth" w:hAnsi="Roboto Ligth" w:cs="Calibri"/>
               <w:noProof/>
               <w:szCs w:val="24"/>
             </w:rPr>
@@ -669,7 +710,7 @@
           <w:sdt>
             <w:sdtPr>
               <w:rPr>
-                <w:rFonts w:cs="Calibri"/>
+                <w:rFonts w:ascii="Roboto Ligth" w:hAnsi="Roboto Ligth" w:cs="Calibri"/>
                 <w:noProof/>
                 <w:szCs w:val="24"/>
               </w:rPr>
@@ -684,23 +725,15 @@
             <w:sdtContent>
               <w:r>
                 <w:rPr>
-                  <w:rFonts w:cs="Calibri"/>
+                  <w:rFonts w:ascii="Roboto Ligth" w:hAnsi="Roboto Ligth" w:cs="Calibri"/>
                   <w:noProof/>
                   <w:szCs w:val="24"/>
                 </w:rPr>
-                <w:t>1</w:t>
+                <w:t>23</w:t>
               </w:r>
               <w:r>
                 <w:rPr>
-                  <w:rFonts w:cs="Calibri"/>
-                  <w:noProof/>
-                  <w:szCs w:val="24"/>
-                </w:rPr>
-                <w:t>0</w:t>
-              </w:r>
-              <w:r>
-                <w:rPr>
-                  <w:rFonts w:cs="Calibri"/>
+                  <w:rFonts w:ascii="Roboto Ligth" w:hAnsi="Roboto Ligth" w:cs="Calibri"/>
                   <w:noProof/>
                   <w:szCs w:val="24"/>
                 </w:rPr>
@@ -708,7 +741,7 @@
               </w:r>
               <w:r>
                 <w:rPr>
-                  <w:rFonts w:cs="Calibri"/>
+                  <w:rFonts w:ascii="Roboto Ligth" w:hAnsi="Roboto Ligth" w:cs="Calibri"/>
                   <w:noProof/>
                   <w:szCs w:val="24"/>
                 </w:rPr>
@@ -716,7 +749,7 @@
               </w:r>
               <w:r>
                 <w:rPr>
-                  <w:rFonts w:cs="Calibri"/>
+                  <w:rFonts w:ascii="Roboto Ligth" w:hAnsi="Roboto Ligth" w:cs="Calibri"/>
                   <w:noProof/>
                   <w:szCs w:val="24"/>
                 </w:rPr>
@@ -724,7 +757,7 @@
               </w:r>
               <w:r>
                 <w:rPr>
-                  <w:rFonts w:cs="Calibri"/>
+                  <w:rFonts w:ascii="Roboto Ligth" w:hAnsi="Roboto Ligth" w:cs="Calibri"/>
                   <w:noProof/>
                   <w:szCs w:val="24"/>
                 </w:rPr>
@@ -738,42 +771,828 @@
     <w:p>
       <w:pPr>
         <w:spacing w:line="259" w:lineRule="auto"/>
+        <w:rPr>
+          <w:rFonts w:ascii="Roboto Ligth" w:hAnsi="Roboto Ligth"/>
+        </w:rPr>
       </w:pPr>
     </w:p>
     <w:p>
       <w:pPr>
         <w:spacing w:line="259" w:lineRule="auto"/>
         <w:rPr>
-          <w:rFonts w:cs="Arial"/>
+          <w:rFonts w:ascii="Roboto Ligth" w:hAnsi="Roboto Ligth" w:cs="Arial"/>
           <w:b/>
           <w:bCs/>
           <w:sz w:val="20"/>
           <w:szCs w:val="20"/>
         </w:rPr>
       </w:pPr>
-      <w:r>
-        <w:t xml:space="preserve">Puntos a redactar… </w:t>
-      </w:r>
     </w:p>
     <w:p>
       <w:pPr>
-        <w:spacing w:line="259" w:lineRule="auto"/>
-        <w:rPr>
-          <w:rFonts w:cs="Arial"/>
+        <w:spacing w:before="120" w:after="120" w:line="480" w:lineRule="auto"/>
+        <w:ind w:firstLine="720"/>
+        <w:rPr>
+          <w:rFonts w:ascii="Roboto Ligth" w:hAnsi="Roboto Ligth" w:cs="Arial"/>
           <w:b/>
           <w:bCs/>
-          <w:sz w:val="20"/>
-          <w:szCs w:val="20"/>
-        </w:rPr>
-      </w:pPr>
+          <w:szCs w:val="24"/>
+        </w:rPr>
+      </w:pPr>
+      <w:r>
+        <w:rPr>
+          <w:rFonts w:ascii="Roboto Ligth" w:hAnsi="Roboto Ligth" w:cs="Arial"/>
+          <w:b/>
+          <w:bCs/>
+          <w:szCs w:val="24"/>
+        </w:rPr>
+        <w:t>1.- Tema</w:t>
+      </w:r>
     </w:p>
     <w:p>
       <w:pPr>
+        <w:spacing w:after="0" w:line="276" w:lineRule="auto"/>
+        <w:ind w:left="708" w:right="49"/>
+        <w:rPr>
+          <w:rFonts w:ascii="Roboto Ligth" w:hAnsi="Roboto Ligth" w:cs="Calibri"/>
+          <w:szCs w:val="24"/>
+        </w:rPr>
+      </w:pPr>
+      <w:r>
+        <w:rPr>
+          <w:rFonts w:ascii="Roboto Ligth" w:hAnsi="Roboto Ligth" w:cs="Calibri"/>
+          <w:szCs w:val="24"/>
+        </w:rPr>
+        <w:t>Sistema de gestión de proyectos de investigación del “Instituto Superior Universitario 17 De Julio “</w:t>
+      </w:r>
+    </w:p>
+    <w:p>
+      <w:pPr>
         <w:spacing w:before="120" w:after="120" w:line="480" w:lineRule="auto"/>
         <w:ind w:firstLine="720"/>
-        <w:jc w:val="center"/>
         <w:rPr>
           <w:rFonts w:ascii="Roboto Ligth" w:hAnsi="Roboto Ligth" w:cs="Arial"/>
+          <w:b/>
+          <w:bCs/>
+          <w:szCs w:val="24"/>
+        </w:rPr>
+      </w:pPr>
+      <w:r>
+        <w:rPr>
+          <w:rFonts w:ascii="Roboto Ligth" w:hAnsi="Roboto Ligth" w:cs="Arial"/>
+          <w:b/>
+          <w:bCs/>
+          <w:szCs w:val="24"/>
+        </w:rPr>
+        <w:t>2.- Problema</w:t>
+      </w:r>
+    </w:p>
+    <w:p>
+      <w:pPr>
+        <w:spacing w:after="0" w:line="276" w:lineRule="auto"/>
+        <w:ind w:left="1416" w:right="49"/>
+        <w:rPr>
+          <w:rFonts w:ascii="Roboto Ligth" w:hAnsi="Roboto Ligth" w:cs="Calibri"/>
+          <w:szCs w:val="24"/>
+        </w:rPr>
+      </w:pPr>
+      <w:r>
+        <w:rPr>
+          <w:rFonts w:ascii="Roboto Ligth" w:hAnsi="Roboto Ligth" w:cs="Arial"/>
+          <w:szCs w:val="24"/>
+        </w:rPr>
+        <w:t xml:space="preserve">Actualmente el proceso de gestionar los proyectos de </w:t>
+      </w:r>
+      <w:r>
+        <w:rPr>
+          <w:rFonts w:ascii="Roboto Ligth" w:hAnsi="Roboto Ligth" w:cs="Arial"/>
+          <w:szCs w:val="24"/>
+        </w:rPr>
+        <w:t>investigación</w:t>
+      </w:r>
+      <w:r>
+        <w:rPr>
+          <w:rFonts w:ascii="Roboto Ligth" w:hAnsi="Roboto Ligth" w:cs="Arial"/>
+          <w:szCs w:val="24"/>
+        </w:rPr>
+        <w:t xml:space="preserve"> en el </w:t>
+      </w:r>
+      <w:r>
+        <w:rPr>
+          <w:rFonts w:ascii="Roboto Ligth" w:hAnsi="Roboto Ligth" w:cs="Calibri"/>
+          <w:szCs w:val="24"/>
+        </w:rPr>
+        <w:t>“Instituto Superior Universitario 17 De Julio “</w:t>
+      </w:r>
+      <w:r>
+        <w:rPr>
+          <w:rFonts w:ascii="Roboto Ligth" w:hAnsi="Roboto Ligth" w:cs="Calibri"/>
+          <w:szCs w:val="24"/>
+        </w:rPr>
+        <w:t xml:space="preserve"> , es complejo ya que pasa por varias fases (Convocatoria , </w:t>
+      </w:r>
+      <w:r>
+        <w:rPr>
+          <w:rFonts w:ascii="Roboto Ligth" w:hAnsi="Roboto Ligth" w:cs="Calibri"/>
+          <w:szCs w:val="24"/>
+        </w:rPr>
+        <w:t>Aprobación</w:t>
+      </w:r>
+      <w:r>
+        <w:rPr>
+          <w:rFonts w:ascii="Roboto Ligth" w:hAnsi="Roboto Ligth" w:cs="Calibri"/>
+          <w:szCs w:val="24"/>
+        </w:rPr>
+        <w:t xml:space="preserve"> , Cons</w:t>
+      </w:r>
+      <w:r>
+        <w:rPr>
+          <w:rFonts w:ascii="Roboto Ligth" w:hAnsi="Roboto Ligth" w:cs="Calibri"/>
+          <w:szCs w:val="24"/>
+        </w:rPr>
+        <w:t>olidar El responsable y su equipo de trabajo , revisión , archivar El proyecto completo</w:t>
+      </w:r>
+      <w:r>
+        <w:rPr>
+          <w:rFonts w:ascii="Roboto Ligth" w:hAnsi="Roboto Ligth" w:cs="Calibri"/>
+          <w:szCs w:val="24"/>
+        </w:rPr>
+        <w:t>)</w:t>
+      </w:r>
+      <w:r>
+        <w:rPr>
+          <w:rFonts w:ascii="Roboto Ligth" w:hAnsi="Roboto Ligth" w:cs="Calibri"/>
+          <w:szCs w:val="24"/>
+        </w:rPr>
+        <w:t>, este proceso se hace de manera personal y de acuerdo a la disponibilidad de la autoridades competentes esto puede llevar varios meses ya que cada autoridad tiene más responsabilidades o compromisos, además la información se guarda de manera física esto puede llevar a perdidas de  dichos documentos.</w:t>
+      </w:r>
+    </w:p>
+    <w:p>
+      <w:pPr>
+        <w:spacing w:before="120" w:after="120" w:line="480" w:lineRule="auto"/>
+        <w:ind w:left="708" w:firstLine="712"/>
+        <w:rPr>
+          <w:rFonts w:ascii="Roboto Ligth" w:hAnsi="Roboto Ligth" w:cs="Arial"/>
+          <w:szCs w:val="24"/>
+        </w:rPr>
+      </w:pPr>
+    </w:p>
+    <w:p>
+      <w:pPr>
+        <w:spacing w:before="120" w:after="120" w:line="480" w:lineRule="auto"/>
+        <w:ind w:firstLine="720"/>
+        <w:rPr>
+          <w:rFonts w:ascii="Roboto Ligth" w:hAnsi="Roboto Ligth" w:cs="Arial"/>
+          <w:b/>
+          <w:bCs/>
+          <w:szCs w:val="24"/>
+        </w:rPr>
+      </w:pPr>
+    </w:p>
+    <w:p>
+      <w:pPr>
+        <w:spacing w:before="120" w:after="120" w:line="480" w:lineRule="auto"/>
+        <w:ind w:firstLine="720"/>
+        <w:rPr>
+          <w:rFonts w:ascii="Roboto Ligth" w:hAnsi="Roboto Ligth" w:cs="Arial"/>
+          <w:b/>
+          <w:bCs/>
+          <w:szCs w:val="24"/>
+        </w:rPr>
+      </w:pPr>
+      <w:r>
+        <w:rPr>
+          <w:rFonts w:ascii="Roboto Ligth" w:hAnsi="Roboto Ligth" w:cs="Arial"/>
+          <w:b/>
+          <w:bCs/>
+          <w:szCs w:val="24"/>
+        </w:rPr>
+        <w:t>3.-Identificacion de la línea de investigación</w:t>
+      </w:r>
+    </w:p>
+    <w:p>
+      <w:pPr>
+        <w:spacing w:before="120" w:after="120" w:line="480" w:lineRule="auto"/>
+        <w:ind w:firstLine="720"/>
+        <w:rPr>
+          <w:rFonts w:ascii="Roboto Ligth" w:hAnsi="Roboto Ligth" w:cs="Arial"/>
+          <w:szCs w:val="24"/>
+        </w:rPr>
+      </w:pPr>
+      <w:r>
+        <w:rPr>
+          <w:rFonts w:ascii="Roboto Ligth" w:hAnsi="Roboto Ligth" w:cs="Arial"/>
+          <w:szCs w:val="24"/>
+        </w:rPr>
+        <w:tab/>
+        <w:t>Desarrollo de software</w:t>
+      </w:r>
+    </w:p>
+    <w:p>
+      <w:pPr>
+        <w:spacing w:before="120" w:after="120" w:line="480" w:lineRule="auto"/>
+        <w:ind w:firstLine="720"/>
+        <w:rPr>
+          <w:rFonts w:ascii="Roboto Ligth" w:hAnsi="Roboto Ligth" w:cs="Arial"/>
+          <w:b/>
+          <w:bCs/>
+          <w:szCs w:val="24"/>
+        </w:rPr>
+      </w:pPr>
+      <w:r>
+        <w:rPr>
+          <w:rFonts w:ascii="Roboto Ligth" w:hAnsi="Roboto Ligth" w:cs="Arial"/>
+          <w:b/>
+          <w:bCs/>
+          <w:szCs w:val="24"/>
+        </w:rPr>
+        <w:t xml:space="preserve">4.-Objetivos </w:t>
+      </w:r>
+    </w:p>
+    <w:p>
+      <w:pPr>
+        <w:spacing w:before="120" w:after="120" w:line="480" w:lineRule="auto"/>
+        <w:ind w:firstLine="720"/>
+        <w:rPr>
+          <w:rFonts w:ascii="Roboto Ligth" w:hAnsi="Roboto Ligth" w:cs="Arial"/>
+          <w:b/>
+          <w:bCs/>
+          <w:szCs w:val="24"/>
+        </w:rPr>
+      </w:pPr>
+      <w:r>
+        <w:rPr>
+          <w:rFonts w:ascii="Roboto Ligth" w:hAnsi="Roboto Ligth" w:cs="Arial"/>
+          <w:b/>
+          <w:bCs/>
+          <w:szCs w:val="24"/>
+        </w:rPr>
+        <w:tab/>
+        <w:t>4.1.- Objetivo general</w:t>
+      </w:r>
+    </w:p>
+    <w:p>
+      <w:pPr>
+        <w:spacing w:before="120" w:after="120" w:line="480" w:lineRule="auto"/>
+        <w:ind w:left="2124"/>
+        <w:rPr>
+          <w:rFonts w:ascii="Roboto Ligth" w:hAnsi="Roboto Ligth"/>
+        </w:rPr>
+      </w:pPr>
+      <w:r>
+        <w:rPr>
+          <w:rFonts w:ascii="Roboto Ligth" w:hAnsi="Roboto Ligth"/>
+        </w:rPr>
+        <w:t xml:space="preserve">Desarrollar un sistema integral de gestión de proyectos de investigación, </w:t>
+      </w:r>
+      <w:r>
+        <w:rPr>
+          <w:rFonts w:ascii="Roboto Ligth" w:hAnsi="Roboto Ligth"/>
+        </w:rPr>
+        <w:t xml:space="preserve">para la optimización </w:t>
+      </w:r>
+      <w:proofErr w:type="gramStart"/>
+      <w:r>
+        <w:rPr>
+          <w:rFonts w:ascii="Roboto Ligth" w:hAnsi="Roboto Ligth"/>
+        </w:rPr>
+        <w:t xml:space="preserve">de </w:t>
+      </w:r>
+      <w:r>
+        <w:rPr>
+          <w:rFonts w:ascii="Roboto Ligth" w:hAnsi="Roboto Ligth"/>
+        </w:rPr>
+        <w:t xml:space="preserve"> la</w:t>
+      </w:r>
+      <w:proofErr w:type="gramEnd"/>
+      <w:r>
+        <w:rPr>
+          <w:rFonts w:ascii="Roboto Ligth" w:hAnsi="Roboto Ligth"/>
+        </w:rPr>
+        <w:t xml:space="preserve"> planificación, ejecución, monitoreo y evaluación de iniciativas de investigación, garantizando la asignación efectiva de recursos </w:t>
+      </w:r>
+      <w:r>
+        <w:rPr>
+          <w:rFonts w:ascii="Roboto Ligth" w:hAnsi="Roboto Ligth"/>
+        </w:rPr>
+        <w:lastRenderedPageBreak/>
+        <w:t>y promoviendo la colaboración interdisciplinaria para impulsar la excelencia en la investigación científica y tecnológica.</w:t>
+      </w:r>
+    </w:p>
+    <w:p>
+      <w:pPr>
+        <w:spacing w:before="120" w:after="120" w:line="480" w:lineRule="auto"/>
+        <w:ind w:firstLine="720"/>
+        <w:rPr>
+          <w:rFonts w:ascii="Roboto Ligth" w:hAnsi="Roboto Ligth"/>
+          <w:vanish/>
+        </w:rPr>
+      </w:pPr>
+      <w:r>
+        <w:rPr>
+          <w:rFonts w:ascii="Roboto Ligth" w:hAnsi="Roboto Ligth"/>
+          <w:vanish/>
+        </w:rPr>
+        <w:t>Principio del formulario</w:t>
+      </w:r>
+    </w:p>
+    <w:p>
+      <w:pPr>
+        <w:spacing w:before="120" w:after="120" w:line="480" w:lineRule="auto"/>
+        <w:ind w:firstLine="720"/>
+        <w:rPr>
+          <w:rFonts w:ascii="Roboto Ligth" w:hAnsi="Roboto Ligth" w:cs="Arial"/>
+          <w:szCs w:val="24"/>
+        </w:rPr>
+      </w:pPr>
+      <w:r>
+        <w:rPr>
+          <w:rFonts w:ascii="Roboto Ligth" w:hAnsi="Roboto Ligth" w:cs="Arial"/>
+          <w:b/>
+          <w:bCs/>
+          <w:szCs w:val="24"/>
+        </w:rPr>
+        <w:tab/>
+        <w:t>4.2.- Objetivos específicos</w:t>
+      </w:r>
+      <w:r>
+        <w:rPr>
+          <w:rFonts w:ascii="Roboto Ligth" w:hAnsi="Roboto Ligth" w:cs="Arial"/>
+          <w:b/>
+          <w:bCs/>
+          <w:szCs w:val="24"/>
+        </w:rPr>
+        <w:tab/>
+      </w:r>
+    </w:p>
+    <w:p>
+      <w:pPr>
+        <w:ind w:left="708" w:hanging="708"/>
+        <w:rPr>
+          <w:rFonts w:ascii="Roboto Ligth" w:hAnsi="Roboto Ligth"/>
+        </w:rPr>
+      </w:pPr>
+      <w:r>
+        <w:rPr>
+          <w:rFonts w:ascii="Roboto Ligth" w:hAnsi="Roboto Ligth" w:cs="Arial"/>
+          <w:szCs w:val="24"/>
+        </w:rPr>
+        <w:t>•</w:t>
+      </w:r>
+      <w:r>
+        <w:rPr>
+          <w:rFonts w:ascii="Roboto Ligth" w:hAnsi="Roboto Ligth" w:cs="Arial"/>
+          <w:szCs w:val="24"/>
+        </w:rPr>
+        <w:tab/>
+      </w:r>
+      <w:r>
+        <w:rPr>
+          <w:rFonts w:ascii="Roboto Ligth" w:hAnsi="Roboto Ligth"/>
+        </w:rPr>
+        <w:t>Fundamentar bibliográficamente el proceso de</w:t>
+      </w:r>
+      <w:r>
+        <w:rPr>
+          <w:rFonts w:ascii="Roboto Ligth" w:hAnsi="Roboto Ligth"/>
+        </w:rPr>
+        <w:t xml:space="preserve"> gestión de proyectos de investigación</w:t>
+      </w:r>
+    </w:p>
+    <w:p>
+      <w:pPr>
+        <w:ind w:left="708" w:hanging="708"/>
+        <w:rPr>
+          <w:rFonts w:ascii="Roboto Ligth" w:hAnsi="Roboto Ligth"/>
+        </w:rPr>
+      </w:pPr>
+      <w:r>
+        <w:rPr>
+          <w:rFonts w:ascii="Roboto Ligth" w:hAnsi="Roboto Ligth"/>
+        </w:rPr>
+        <w:t>•</w:t>
+      </w:r>
+      <w:r>
+        <w:rPr>
+          <w:rFonts w:ascii="Roboto Ligth" w:hAnsi="Roboto Ligth"/>
+        </w:rPr>
+        <w:tab/>
+        <w:t>Diagnosticar los procesos actuales que recabe las falencias y puntos positivos que pueden ser aplicados en el sistema</w:t>
+      </w:r>
+    </w:p>
+    <w:p>
+      <w:pPr>
+        <w:rPr>
+          <w:rFonts w:ascii="Roboto Ligth" w:hAnsi="Roboto Ligth"/>
+        </w:rPr>
+      </w:pPr>
+      <w:r>
+        <w:rPr>
+          <w:rFonts w:ascii="Roboto Ligth" w:hAnsi="Roboto Ligth"/>
+        </w:rPr>
+        <w:t>•</w:t>
+      </w:r>
+      <w:r>
+        <w:rPr>
+          <w:rFonts w:ascii="Roboto Ligth" w:hAnsi="Roboto Ligth"/>
+        </w:rPr>
+        <w:tab/>
+        <w:t xml:space="preserve">Desarrollar el sistema de </w:t>
+      </w:r>
+      <w:r>
+        <w:rPr>
+          <w:rFonts w:ascii="Roboto Ligth" w:hAnsi="Roboto Ligth"/>
+        </w:rPr>
+        <w:t>gestión de proyectos de investigación</w:t>
+      </w:r>
+      <w:r>
+        <w:rPr>
+          <w:rFonts w:ascii="Roboto Ligth" w:hAnsi="Roboto Ligth"/>
+        </w:rPr>
+        <w:t xml:space="preserve"> </w:t>
+      </w:r>
+    </w:p>
+    <w:p>
+      <w:pPr>
+        <w:spacing w:before="120" w:after="120" w:line="480" w:lineRule="auto"/>
+        <w:ind w:left="1416" w:hanging="696"/>
+        <w:rPr>
+          <w:del w:id="1" w:author="alen pineda" w:date="2024-01-24T12:41:00Z"/>
+          <w:rFonts w:ascii="Roboto Ligth" w:hAnsi="Roboto Ligth" w:cs="Arial"/>
+          <w:szCs w:val="24"/>
+        </w:rPr>
+      </w:pPr>
+    </w:p>
+    <w:p>
+      <w:pPr>
+        <w:spacing w:before="120" w:after="120" w:line="480" w:lineRule="auto"/>
+        <w:rPr>
+          <w:del w:id="2" w:author="alen pineda" w:date="2024-01-24T12:41:00Z"/>
+          <w:rFonts w:ascii="Roboto Ligth" w:hAnsi="Roboto Ligth" w:cs="Arial"/>
+          <w:szCs w:val="24"/>
+        </w:rPr>
+        <w:pPrChange w:id="3" w:author="alen pineda" w:date="2024-01-24T12:41:00Z">
+          <w:pPr>
+            <w:spacing w:before="120" w:after="120" w:line="480" w:lineRule="auto"/>
+            <w:ind w:left="1416" w:hanging="696"/>
+          </w:pPr>
+        </w:pPrChange>
+      </w:pPr>
+    </w:p>
+    <w:p>
+      <w:pPr>
+        <w:rPr>
+          <w:rFonts w:ascii="Roboto Ligth" w:hAnsi="Roboto Ligth"/>
+          <w:b/>
+          <w:bCs/>
+        </w:rPr>
+      </w:pPr>
+      <w:r>
+        <w:rPr>
+          <w:rFonts w:ascii="Roboto Ligth" w:hAnsi="Roboto Ligth"/>
+          <w:b/>
+          <w:bCs/>
+        </w:rPr>
+        <w:t>5.- Objeto de estudio</w:t>
+      </w:r>
+      <w:r>
+        <w:rPr>
+          <w:rFonts w:ascii="Roboto Ligth" w:hAnsi="Roboto Ligth"/>
+          <w:b/>
+          <w:bCs/>
+        </w:rPr>
+        <w:tab/>
+      </w:r>
+    </w:p>
+    <w:p>
+      <w:pPr>
+        <w:ind w:left="708" w:firstLine="2"/>
+        <w:rPr>
+          <w:rFonts w:ascii="Roboto Ligth" w:hAnsi="Roboto Ligth"/>
+        </w:rPr>
+      </w:pPr>
+      <w:r>
+        <w:rPr>
+          <w:rFonts w:ascii="Roboto Ligth" w:hAnsi="Roboto Ligth"/>
+        </w:rPr>
+        <w:t xml:space="preserve">Procesos de </w:t>
+      </w:r>
+      <w:r>
+        <w:rPr>
+          <w:rFonts w:ascii="Roboto Ligth" w:hAnsi="Roboto Ligth"/>
+        </w:rPr>
+        <w:t xml:space="preserve">gestión de proyectos de </w:t>
+      </w:r>
+      <w:r>
+        <w:rPr>
+          <w:rFonts w:ascii="Roboto Ligth" w:hAnsi="Roboto Ligth"/>
+        </w:rPr>
+        <w:t>investigación</w:t>
+      </w:r>
+      <w:r>
+        <w:rPr>
+          <w:rFonts w:ascii="Roboto Ligth" w:hAnsi="Roboto Ligth"/>
+        </w:rPr>
+        <w:t xml:space="preserve"> que se llevan </w:t>
+      </w:r>
+      <w:proofErr w:type="spellStart"/>
+      <w:r>
+        <w:rPr>
+          <w:rFonts w:ascii="Roboto Ligth" w:hAnsi="Roboto Ligth"/>
+        </w:rPr>
+        <w:t>acabo</w:t>
+      </w:r>
+      <w:proofErr w:type="spellEnd"/>
+      <w:r>
+        <w:rPr>
+          <w:rFonts w:ascii="Roboto Ligth" w:hAnsi="Roboto Ligth"/>
+        </w:rPr>
+        <w:t xml:space="preserve"> en </w:t>
+      </w:r>
+      <w:r>
+        <w:rPr>
+          <w:rFonts w:ascii="Roboto Ligth" w:hAnsi="Roboto Ligth" w:cs="Calibri"/>
+          <w:szCs w:val="24"/>
+        </w:rPr>
+        <w:t>Instituto Superior Universitario 17 De Julio</w:t>
+      </w:r>
+    </w:p>
+    <w:p>
+      <w:pPr>
+        <w:rPr>
+          <w:rFonts w:ascii="Roboto Ligth" w:hAnsi="Roboto Ligth"/>
+          <w:b/>
+          <w:bCs/>
+        </w:rPr>
+      </w:pPr>
+      <w:r>
+        <w:rPr>
+          <w:rFonts w:ascii="Roboto Ligth" w:hAnsi="Roboto Ligth"/>
+          <w:b/>
+          <w:bCs/>
+        </w:rPr>
+        <w:t>6.- Variables de investigación</w:t>
+      </w:r>
+    </w:p>
+    <w:p>
+      <w:pPr>
+        <w:ind w:left="708" w:firstLine="2"/>
+        <w:rPr>
+          <w:rFonts w:ascii="Roboto Ligth" w:hAnsi="Roboto Ligth"/>
+        </w:rPr>
+      </w:pPr>
+      <w:r>
+        <w:rPr>
+          <w:rFonts w:ascii="Roboto Ligth" w:hAnsi="Roboto Ligth"/>
+          <w:b/>
+          <w:bCs/>
+        </w:rPr>
+        <w:t xml:space="preserve">Variable </w:t>
+      </w:r>
+      <w:proofErr w:type="gramStart"/>
+      <w:r>
+        <w:rPr>
+          <w:rFonts w:ascii="Roboto Ligth" w:hAnsi="Roboto Ligth"/>
+          <w:b/>
+          <w:bCs/>
+        </w:rPr>
+        <w:t xml:space="preserve">independiente </w:t>
+      </w:r>
+      <w:r>
+        <w:rPr>
+          <w:rFonts w:ascii="Roboto Ligth" w:hAnsi="Roboto Ligth"/>
+        </w:rPr>
+        <w:t>:</w:t>
+      </w:r>
+      <w:proofErr w:type="gramEnd"/>
+      <w:r>
+        <w:rPr>
+          <w:rFonts w:ascii="Roboto Ligth" w:hAnsi="Roboto Ligth"/>
+        </w:rPr>
+        <w:t xml:space="preserve"> </w:t>
+      </w:r>
+      <w:r>
+        <w:rPr>
+          <w:rFonts w:ascii="Roboto Ligth" w:hAnsi="Roboto Ligth"/>
+        </w:rPr>
+        <w:t xml:space="preserve">Procesos de gestión de proyectos de investigación que se llevan </w:t>
+      </w:r>
+      <w:proofErr w:type="spellStart"/>
+      <w:r>
+        <w:rPr>
+          <w:rFonts w:ascii="Roboto Ligth" w:hAnsi="Roboto Ligth"/>
+        </w:rPr>
+        <w:t>acabo</w:t>
+      </w:r>
+      <w:proofErr w:type="spellEnd"/>
+      <w:r>
+        <w:rPr>
+          <w:rFonts w:ascii="Roboto Ligth" w:hAnsi="Roboto Ligth"/>
+        </w:rPr>
+        <w:t xml:space="preserve"> en </w:t>
+      </w:r>
+      <w:r>
+        <w:rPr>
+          <w:rFonts w:ascii="Roboto Ligth" w:hAnsi="Roboto Ligth" w:cs="Calibri"/>
+          <w:szCs w:val="24"/>
+        </w:rPr>
+        <w:t>Instituto Superior Universitario 17 De Julio</w:t>
+      </w:r>
+    </w:p>
+    <w:p>
+      <w:pPr>
+        <w:ind w:left="708" w:firstLine="2"/>
+        <w:rPr>
+          <w:rFonts w:ascii="Roboto Ligth" w:hAnsi="Roboto Ligth"/>
+        </w:rPr>
+      </w:pPr>
+      <w:r>
+        <w:rPr>
+          <w:rFonts w:ascii="Roboto Ligth" w:hAnsi="Roboto Ligth"/>
+          <w:b/>
+          <w:bCs/>
+        </w:rPr>
+        <w:t xml:space="preserve">Variable </w:t>
+      </w:r>
+      <w:proofErr w:type="gramStart"/>
+      <w:r>
+        <w:rPr>
+          <w:rFonts w:ascii="Roboto Ligth" w:hAnsi="Roboto Ligth"/>
+          <w:b/>
+          <w:bCs/>
+        </w:rPr>
+        <w:t>dependiente :</w:t>
+      </w:r>
+      <w:proofErr w:type="gramEnd"/>
+      <w:r>
+        <w:rPr>
+          <w:rFonts w:ascii="Roboto Ligth" w:hAnsi="Roboto Ligth"/>
+          <w:b/>
+          <w:bCs/>
+        </w:rPr>
+        <w:t xml:space="preserve"> </w:t>
+      </w:r>
+      <w:r>
+        <w:rPr>
+          <w:rFonts w:ascii="Roboto Ligth" w:hAnsi="Roboto Ligth"/>
+        </w:rPr>
+        <w:t xml:space="preserve"> sistema de </w:t>
+      </w:r>
+      <w:r>
+        <w:rPr>
+          <w:rFonts w:ascii="Roboto Ligth" w:hAnsi="Roboto Ligth"/>
+        </w:rPr>
+        <w:t xml:space="preserve">Procesos de gestión de proyectos de investigación </w:t>
+      </w:r>
+      <w:r>
+        <w:rPr>
+          <w:rFonts w:ascii="Roboto Ligth" w:hAnsi="Roboto Ligth"/>
+        </w:rPr>
+        <w:t>.</w:t>
+      </w:r>
+    </w:p>
+    <w:p>
+      <w:pPr>
+        <w:pStyle w:val="Prrafodelista"/>
+        <w:spacing w:line="259" w:lineRule="auto"/>
+        <w:rPr>
+          <w:rFonts w:ascii="Roboto Ligth" w:hAnsi="Roboto Ligth"/>
+        </w:rPr>
+      </w:pPr>
+    </w:p>
+    <w:p>
+      <w:pPr>
+        <w:rPr>
+          <w:rFonts w:ascii="Roboto Ligth" w:hAnsi="Roboto Ligth"/>
+          <w:b/>
+          <w:bCs/>
+        </w:rPr>
+      </w:pPr>
+      <w:r>
+        <w:rPr>
+          <w:rFonts w:ascii="Roboto Ligth" w:hAnsi="Roboto Ligth"/>
+          <w:b/>
+          <w:bCs/>
+        </w:rPr>
+        <w:t xml:space="preserve">7.- </w:t>
+      </w:r>
+      <w:r>
+        <w:rPr>
+          <w:rFonts w:ascii="Roboto Ligth" w:hAnsi="Roboto Ligth"/>
+          <w:b/>
+          <w:bCs/>
+        </w:rPr>
+        <w:t>Metodologías</w:t>
+      </w:r>
+      <w:r>
+        <w:rPr>
+          <w:rFonts w:ascii="Roboto Ligth" w:hAnsi="Roboto Ligth"/>
+          <w:b/>
+          <w:bCs/>
+        </w:rPr>
+        <w:t xml:space="preserve"> </w:t>
+      </w:r>
+      <w:proofErr w:type="gramStart"/>
+      <w:r>
+        <w:rPr>
+          <w:rFonts w:ascii="Roboto Ligth" w:hAnsi="Roboto Ligth"/>
+          <w:b/>
+          <w:bCs/>
+        </w:rPr>
+        <w:t>de  in</w:t>
+      </w:r>
+      <w:r>
+        <w:rPr>
+          <w:rFonts w:ascii="Roboto Ligth" w:hAnsi="Roboto Ligth"/>
+          <w:b/>
+          <w:bCs/>
+        </w:rPr>
+        <w:t>v</w:t>
+      </w:r>
+      <w:r>
+        <w:rPr>
+          <w:rFonts w:ascii="Roboto Ligth" w:hAnsi="Roboto Ligth"/>
+          <w:b/>
+          <w:bCs/>
+        </w:rPr>
+        <w:t>estigación</w:t>
+      </w:r>
+      <w:proofErr w:type="gramEnd"/>
+      <w:r>
+        <w:rPr>
+          <w:rFonts w:ascii="Roboto Ligth" w:hAnsi="Roboto Ligth"/>
+          <w:b/>
+          <w:bCs/>
+        </w:rPr>
+        <w:t xml:space="preserve"> a emplear </w:t>
+      </w:r>
+    </w:p>
+    <w:p>
+      <w:pPr>
+        <w:ind w:left="708"/>
+        <w:rPr>
+          <w:rFonts w:ascii="Roboto Ligth" w:hAnsi="Roboto Ligth"/>
+        </w:rPr>
+      </w:pPr>
+      <w:r>
+        <w:rPr>
+          <w:rFonts w:ascii="Roboto Ligth" w:hAnsi="Roboto Ligth"/>
+        </w:rPr>
+        <w:t>.</w:t>
+      </w:r>
+    </w:p>
+    <w:p>
+      <w:pPr>
+        <w:rPr>
+          <w:b/>
+          <w:bCs/>
+          <w:vanish/>
+        </w:rPr>
+      </w:pPr>
+      <w:r>
+        <w:rPr>
+          <w:b/>
+          <w:bCs/>
+          <w:vanish/>
+        </w:rPr>
+        <w:t>Principio del formulario</w:t>
+      </w:r>
+    </w:p>
+    <w:p>
+      <w:pPr>
+        <w:rPr>
+          <w:b/>
+          <w:bCs/>
+        </w:rPr>
+      </w:pPr>
+    </w:p>
+    <w:p>
+      <w:pPr>
+        <w:spacing w:before="120" w:after="120" w:line="480" w:lineRule="auto"/>
+        <w:rPr>
+          <w:rFonts w:ascii="Roboto Ligth" w:hAnsi="Roboto Ligth" w:cs="Arial"/>
+          <w:szCs w:val="24"/>
+        </w:rPr>
+      </w:pPr>
+    </w:p>
+    <w:p>
+      <w:pPr>
+        <w:spacing w:before="120" w:after="120" w:line="480" w:lineRule="auto"/>
+        <w:ind w:firstLine="720"/>
+        <w:rPr>
+          <w:rFonts w:ascii="Roboto Ligth" w:hAnsi="Roboto Ligth" w:cs="Arial"/>
+          <w:szCs w:val="24"/>
+        </w:rPr>
+      </w:pPr>
+    </w:p>
+    <w:p>
+      <w:pPr>
+        <w:spacing w:before="120" w:after="120" w:line="480" w:lineRule="auto"/>
+        <w:ind w:firstLine="720"/>
+        <w:rPr>
+          <w:rFonts w:ascii="Roboto Ligth" w:hAnsi="Roboto Ligth" w:cs="Arial"/>
+          <w:b/>
+          <w:bCs/>
           <w:szCs w:val="24"/>
         </w:rPr>
       </w:pPr>
@@ -1065,7 +1884,7 @@
           <wp:extent cx="1081612" cy="691515"/>
           <wp:effectExtent l="0" t="0" r="4445" b="0"/>
           <wp:wrapNone/>
-          <wp:docPr id="1189658253" name="Imagen 1189658253"/>
+          <wp:docPr id="2063078402" name="Imagen 2063078402"/>
           <wp:cNvGraphicFramePr>
             <a:graphicFrameLocks xmlns:a="http://schemas.openxmlformats.org/drawingml/2006/main" noChangeAspect="1"/>
           </wp:cNvGraphicFramePr>
@@ -1145,7 +1964,7 @@
           <wp:extent cx="812800" cy="778933"/>
           <wp:effectExtent l="0" t="0" r="6350" b="2540"/>
           <wp:wrapNone/>
-          <wp:docPr id="33405294" name="Imagen 33405294" descr="Logotipo&#10;&#10;Descripción generada automáticamente"/>
+          <wp:docPr id="1549793269" name="Imagen 1549793269" descr="Logotipo&#10;&#10;Descripción generada automáticamente"/>
           <wp:cNvGraphicFramePr>
             <a:graphicFrameLocks xmlns:a="http://schemas.openxmlformats.org/drawingml/2006/main" noChangeAspect="1"/>
           </wp:cNvGraphicFramePr>
@@ -2215,6 +3034,119 @@
     </w:lvl>
   </w:abstractNum>
   <w:abstractNum w:abstractNumId="9" w15:restartNumberingAfterBreak="0">
+    <w:nsid w:val="652F16A3"/>
+    <w:multiLevelType w:val="hybridMultilevel"/>
+    <w:tmpl w:val="2196BB80"/>
+    <w:lvl w:ilvl="0" w:tplc="300A0001">
+      <w:start w:val="1"/>
+      <w:numFmt w:val="bullet"/>
+      <w:lvlText w:val=""/>
+      <w:lvlJc w:val="left"/>
+      <w:pPr>
+        <w:ind w:left="720" w:hanging="360"/>
+      </w:pPr>
+      <w:rPr>
+        <w:rFonts w:ascii="Symbol" w:hAnsi="Symbol" w:hint="default"/>
+      </w:rPr>
+    </w:lvl>
+    <w:lvl w:ilvl="1" w:tplc="300A0003" w:tentative="1">
+      <w:start w:val="1"/>
+      <w:numFmt w:val="bullet"/>
+      <w:lvlText w:val="o"/>
+      <w:lvlJc w:val="left"/>
+      <w:pPr>
+        <w:ind w:left="1440" w:hanging="360"/>
+      </w:pPr>
+      <w:rPr>
+        <w:rFonts w:ascii="Courier New" w:hAnsi="Courier New" w:cs="Courier New" w:hint="default"/>
+      </w:rPr>
+    </w:lvl>
+    <w:lvl w:ilvl="2" w:tplc="300A0005" w:tentative="1">
+      <w:start w:val="1"/>
+      <w:numFmt w:val="bullet"/>
+      <w:lvlText w:val=""/>
+      <w:lvlJc w:val="left"/>
+      <w:pPr>
+        <w:ind w:left="2160" w:hanging="360"/>
+      </w:pPr>
+      <w:rPr>
+        <w:rFonts w:ascii="Wingdings" w:hAnsi="Wingdings" w:hint="default"/>
+      </w:rPr>
+    </w:lvl>
+    <w:lvl w:ilvl="3" w:tplc="300A0001" w:tentative="1">
+      <w:start w:val="1"/>
+      <w:numFmt w:val="bullet"/>
+      <w:lvlText w:val=""/>
+      <w:lvlJc w:val="left"/>
+      <w:pPr>
+        <w:ind w:left="2880" w:hanging="360"/>
+      </w:pPr>
+      <w:rPr>
+        <w:rFonts w:ascii="Symbol" w:hAnsi="Symbol" w:hint="default"/>
+      </w:rPr>
+    </w:lvl>
+    <w:lvl w:ilvl="4" w:tplc="300A0003" w:tentative="1">
+      <w:start w:val="1"/>
+      <w:numFmt w:val="bullet"/>
+      <w:lvlText w:val="o"/>
+      <w:lvlJc w:val="left"/>
+      <w:pPr>
+        <w:ind w:left="3600" w:hanging="360"/>
+      </w:pPr>
+      <w:rPr>
+        <w:rFonts w:ascii="Courier New" w:hAnsi="Courier New" w:cs="Courier New" w:hint="default"/>
+      </w:rPr>
+    </w:lvl>
+    <w:lvl w:ilvl="5" w:tplc="300A0005" w:tentative="1">
+      <w:start w:val="1"/>
+      <w:numFmt w:val="bullet"/>
+      <w:lvlText w:val=""/>
+      <w:lvlJc w:val="left"/>
+      <w:pPr>
+        <w:ind w:left="4320" w:hanging="360"/>
+      </w:pPr>
+      <w:rPr>
+        <w:rFonts w:ascii="Wingdings" w:hAnsi="Wingdings" w:hint="default"/>
+      </w:rPr>
+    </w:lvl>
+    <w:lvl w:ilvl="6" w:tplc="300A0001" w:tentative="1">
+      <w:start w:val="1"/>
+      <w:numFmt w:val="bullet"/>
+      <w:lvlText w:val=""/>
+      <w:lvlJc w:val="left"/>
+      <w:pPr>
+        <w:ind w:left="5040" w:hanging="360"/>
+      </w:pPr>
+      <w:rPr>
+        <w:rFonts w:ascii="Symbol" w:hAnsi="Symbol" w:hint="default"/>
+      </w:rPr>
+    </w:lvl>
+    <w:lvl w:ilvl="7" w:tplc="300A0003" w:tentative="1">
+      <w:start w:val="1"/>
+      <w:numFmt w:val="bullet"/>
+      <w:lvlText w:val="o"/>
+      <w:lvlJc w:val="left"/>
+      <w:pPr>
+        <w:ind w:left="5760" w:hanging="360"/>
+      </w:pPr>
+      <w:rPr>
+        <w:rFonts w:ascii="Courier New" w:hAnsi="Courier New" w:cs="Courier New" w:hint="default"/>
+      </w:rPr>
+    </w:lvl>
+    <w:lvl w:ilvl="8" w:tplc="300A0005" w:tentative="1">
+      <w:start w:val="1"/>
+      <w:numFmt w:val="bullet"/>
+      <w:lvlText w:val=""/>
+      <w:lvlJc w:val="left"/>
+      <w:pPr>
+        <w:ind w:left="6480" w:hanging="360"/>
+      </w:pPr>
+      <w:rPr>
+        <w:rFonts w:ascii="Wingdings" w:hAnsi="Wingdings" w:hint="default"/>
+      </w:rPr>
+    </w:lvl>
+  </w:abstractNum>
+  <w:abstractNum w:abstractNumId="10" w15:restartNumberingAfterBreak="0">
     <w:nsid w:val="72F608E2"/>
     <w:multiLevelType w:val="multilevel"/>
     <w:tmpl w:val="D4821B30"/>
@@ -2327,7 +3259,7 @@
       </w:rPr>
     </w:lvl>
   </w:abstractNum>
-  <w:abstractNum w:abstractNumId="10" w15:restartNumberingAfterBreak="0">
+  <w:abstractNum w:abstractNumId="11" w15:restartNumberingAfterBreak="0">
     <w:nsid w:val="7CEC43BE"/>
     <w:multiLevelType w:val="multilevel"/>
     <w:tmpl w:val="4894DC32"/>
@@ -2440,7 +3372,7 @@
       </w:rPr>
     </w:lvl>
   </w:abstractNum>
-  <w:abstractNum w:abstractNumId="11" w15:restartNumberingAfterBreak="0">
+  <w:abstractNum w:abstractNumId="12" w15:restartNumberingAfterBreak="0">
     <w:nsid w:val="7E3E5AB5"/>
     <w:multiLevelType w:val="hybridMultilevel"/>
     <w:tmpl w:val="FF30A07E"/>
@@ -2553,7 +3485,7 @@
       </w:rPr>
     </w:lvl>
   </w:abstractNum>
-  <w:abstractNum w:abstractNumId="12" w15:restartNumberingAfterBreak="0">
+  <w:abstractNum w:abstractNumId="13" w15:restartNumberingAfterBreak="0">
     <w:nsid w:val="7F011687"/>
     <w:multiLevelType w:val="hybridMultilevel"/>
     <w:tmpl w:val="F4BA3438"/>
@@ -2644,7 +3576,7 @@
     </w:lvl>
   </w:abstractNum>
   <w:num w:numId="1" w16cid:durableId="351763106">
-    <w:abstractNumId w:val="12"/>
+    <w:abstractNumId w:val="13"/>
   </w:num>
   <w:num w:numId="2" w16cid:durableId="668749696">
     <w:abstractNumId w:val="3"/>
@@ -2659,13 +3591,13 @@
     <w:abstractNumId w:val="6"/>
   </w:num>
   <w:num w:numId="6" w16cid:durableId="1604192133">
+    <w:abstractNumId w:val="12"/>
+  </w:num>
+  <w:num w:numId="7" w16cid:durableId="2085953529">
     <w:abstractNumId w:val="11"/>
   </w:num>
-  <w:num w:numId="7" w16cid:durableId="2085953529">
+  <w:num w:numId="8" w16cid:durableId="619919122">
     <w:abstractNumId w:val="10"/>
-  </w:num>
-  <w:num w:numId="8" w16cid:durableId="619919122">
-    <w:abstractNumId w:val="9"/>
   </w:num>
   <w:num w:numId="9" w16cid:durableId="715742034">
     <w:abstractNumId w:val="8"/>
@@ -2682,7 +3614,18 @@
   <w:num w:numId="13" w16cid:durableId="1795253610">
     <w:abstractNumId w:val="4"/>
   </w:num>
+  <w:num w:numId="14" w16cid:durableId="1170559090">
+    <w:abstractNumId w:val="9"/>
+  </w:num>
 </w:numbering>
+</file>
+
+<file path=word/people.xml><?xml version="1.0" encoding="utf-8"?>
+<w15:people xmlns:wpc="http://schemas.microsoft.com/office/word/2010/wordprocessingCanvas" xmlns:cx="http://schemas.microsoft.com/office/drawing/2014/chartex" xmlns:cx1="http://schemas.microsoft.com/office/drawing/2015/9/8/chartex" xmlns:cx2="http://schemas.microsoft.com/office/drawing/2015/10/21/chartex" xmlns:cx3="http://schemas.microsoft.com/office/drawing/2016/5/9/chartex" xmlns:cx4="http://schemas.microsoft.com/office/drawing/2016/5/10/chartex" xmlns:cx5="http://schemas.microsoft.com/office/drawing/2016/5/11/chartex" xmlns:cx6="http://schemas.microsoft.com/office/drawing/2016/5/12/chartex" xmlns:cx7="http://schemas.microsoft.com/office/drawing/2016/5/13/chartex" xmlns:cx8="http://schemas.microsoft.com/office/drawing/2016/5/14/chartex" xmlns:mc="http://schemas.openxmlformats.org/markup-compatibility/2006" xmlns:aink="http://schemas.microsoft.com/office/drawing/2016/ink" xmlns:am3d="http://schemas.microsoft.com/office/drawing/2017/model3d" xmlns:o="urn:schemas-microsoft-com:office:office" xmlns:oel="http://schemas.microsoft.com/office/2019/extlst" xmlns:r="http://schemas.openxmlformats.org/officeDocument/2006/relationships" xmlns:m="http://schemas.openxmlformats.org/officeDocument/2006/math" xmlns:v="urn:schemas-microsoft-com:vml" xmlns:wp14="http://schemas.microsoft.com/office/word/2010/wordprocessingDrawing" xmlns:wp="http://schemas.openxmlformats.org/drawingml/2006/wordprocessingDrawing" xmlns:w10="urn:schemas-microsoft-com:office:word" xmlns:w="http://schemas.openxmlformats.org/wordprocessingml/2006/main" xmlns:w14="http://schemas.microsoft.com/office/word/2010/wordml" xmlns:w15="http://schemas.microsoft.com/office/word/2012/wordml" xmlns:w16cex="http://schemas.microsoft.com/office/word/2018/wordml/cex" xmlns:w16cid="http://schemas.microsoft.com/office/word/2016/wordml/cid" xmlns:w16="http://schemas.microsoft.com/office/word/2018/wordml" xmlns:w16sdtdh="http://schemas.microsoft.com/office/word/2020/wordml/sdtdatahash" xmlns:w16se="http://schemas.microsoft.com/office/word/2015/wordml/symex" xmlns:wpg="http://schemas.microsoft.com/office/word/2010/wordprocessingGroup" xmlns:wpi="http://schemas.microsoft.com/office/word/2010/wordprocessingInk" xmlns:wne="http://schemas.microsoft.com/office/word/2006/wordml" xmlns:wps="http://schemas.microsoft.com/office/word/2010/wordprocessingShape" mc:Ignorable="w14 w15 w16se w16cid w16 w16cex w16sdtdh wp14">
+  <w15:person w15:author="alen pineda">
+    <w15:presenceInfo w15:providerId="Windows Live" w15:userId="739239b72931827c"/>
+  </w15:person>
+</w15:people>
 </file>
 
 <file path=word/styles.xml><?xml version="1.0" encoding="utf-8"?>
@@ -3084,7 +4027,7 @@
     <w:name w:val="Normal"/>
     <w:aliases w:val="TEXTO"/>
     <w:qFormat/>
-    <w:rsid w:val="00BE74DB"/>
+    <w:rsid w:val="0030189D"/>
     <w:pPr>
       <w:spacing w:line="360" w:lineRule="auto"/>
     </w:pPr>
@@ -3146,7 +4089,6 @@
   <w:style w:type="character" w:default="1" w:styleId="Fuentedeprrafopredeter">
     <w:name w:val="Default Paragraph Font"/>
     <w:uiPriority w:val="1"/>
-    <w:semiHidden/>
     <w:unhideWhenUsed/>
   </w:style>
   <w:style w:type="table" w:default="1" w:styleId="Tablanormal">
@@ -3400,6 +4342,21 @@
       <w:lang w:eastAsia="es-EC"/>
     </w:rPr>
   </w:style>
+  <w:style w:type="paragraph" w:styleId="Revisin">
+    <w:name w:val="Revision"/>
+    <w:hidden/>
+    <w:uiPriority w:val="99"/>
+    <w:semiHidden/>
+    <w:rsid w:val="003559F1"/>
+    <w:pPr>
+      <w:spacing w:after="0" w:line="240" w:lineRule="auto"/>
+    </w:pPr>
+    <w:rPr>
+      <w:rFonts w:ascii="Roboto Light" w:hAnsi="Roboto Light"/>
+      <w:color w:val="000000" w:themeColor="text1"/>
+      <w:sz w:val="24"/>
+    </w:rPr>
+  </w:style>
 </w:styles>
 </file>
 
@@ -3527,10 +4484,12 @@
     <w:rsidRoot w:val="008164BC"/>
     <w:rsid w:val="00555FF0"/>
     <w:rsid w:val="00681CB6"/>
+    <w:rsid w:val="00734DE9"/>
     <w:rsid w:val="008164BC"/>
     <w:rsid w:val="008A13EF"/>
     <w:rsid w:val="009B08B4"/>
     <w:rsid w:val="00A0483E"/>
+    <w:rsid w:val="00B93116"/>
     <w:rsid w:val="00C64A52"/>
     <w:rsid w:val="00CD6D6D"/>
   </w:rsids>

</xml_diff>